<commit_message>
update 432 repo in accordance with 954 changes
</commit_message>
<xml_diff>
--- a/assets/ProjectSchedule.docx
+++ b/assets/ProjectSchedule.docx
@@ -1,6 +1,6 @@
 
 <file path=word/document.xml><?xml version="1.0" encoding="utf-8"?>
-<w:document xmlns:wpc="http://schemas.microsoft.com/office/word/2010/wordprocessingCanvas" xmlns:cx="http://schemas.microsoft.com/office/drawing/2014/chartex" xmlns:mc="http://schemas.openxmlformats.org/markup-compatibility/2006" xmlns:o="urn:schemas-microsoft-com:office:office" xmlns:r="http://schemas.openxmlformats.org/officeDocument/2006/relationships" xmlns:m="http://schemas.openxmlformats.org/officeDocument/2006/math" xmlns:v="urn:schemas-microsoft-com:vml" xmlns:wp14="http://schemas.microsoft.com/office/word/2010/wordprocessingDrawing" xmlns:wp="http://schemas.openxmlformats.org/drawingml/2006/wordprocessingDrawing" xmlns:w10="urn:schemas-microsoft-com:office:word" xmlns:w="http://schemas.openxmlformats.org/wordprocessingml/2006/main" xmlns:w14="http://schemas.microsoft.com/office/word/2010/wordml" xmlns:w15="http://schemas.microsoft.com/office/word/2012/wordml" xmlns:w16se="http://schemas.microsoft.com/office/word/2015/wordml/symex" xmlns:wpg="http://schemas.microsoft.com/office/word/2010/wordprocessingGroup" xmlns:wpi="http://schemas.microsoft.com/office/word/2010/wordprocessingInk" xmlns:wne="http://schemas.microsoft.com/office/word/2006/wordml" xmlns:wps="http://schemas.microsoft.com/office/word/2010/wordprocessingShape" mc:Ignorable="w14 w15 w16se wp14">
+<w:document xmlns:wpc="http://schemas.microsoft.com/office/word/2010/wordprocessingCanvas" xmlns:cx="http://schemas.microsoft.com/office/drawing/2014/chartex" xmlns:cx1="http://schemas.microsoft.com/office/drawing/2015/9/8/chartex" xmlns:cx2="http://schemas.microsoft.com/office/drawing/2015/10/21/chartex" xmlns:cx3="http://schemas.microsoft.com/office/drawing/2016/5/9/chartex" xmlns:cx4="http://schemas.microsoft.com/office/drawing/2016/5/10/chartex" xmlns:cx5="http://schemas.microsoft.com/office/drawing/2016/5/11/chartex" xmlns:cx6="http://schemas.microsoft.com/office/drawing/2016/5/12/chartex" xmlns:cx7="http://schemas.microsoft.com/office/drawing/2016/5/13/chartex" xmlns:cx8="http://schemas.microsoft.com/office/drawing/2016/5/14/chartex" xmlns:mc="http://schemas.openxmlformats.org/markup-compatibility/2006" xmlns:aink="http://schemas.microsoft.com/office/drawing/2016/ink" xmlns:am3d="http://schemas.microsoft.com/office/drawing/2017/model3d" xmlns:o="urn:schemas-microsoft-com:office:office" xmlns:oel="http://schemas.microsoft.com/office/2019/extlst" xmlns:r="http://schemas.openxmlformats.org/officeDocument/2006/relationships" xmlns:m="http://schemas.openxmlformats.org/officeDocument/2006/math" xmlns:v="urn:schemas-microsoft-com:vml" xmlns:wp14="http://schemas.microsoft.com/office/word/2010/wordprocessingDrawing" xmlns:wp="http://schemas.openxmlformats.org/drawingml/2006/wordprocessingDrawing" xmlns:w10="urn:schemas-microsoft-com:office:word" xmlns:w="http://schemas.openxmlformats.org/wordprocessingml/2006/main" xmlns:w14="http://schemas.microsoft.com/office/word/2010/wordml" xmlns:w15="http://schemas.microsoft.com/office/word/2012/wordml" xmlns:w16cex="http://schemas.microsoft.com/office/word/2018/wordml/cex" xmlns:w16cid="http://schemas.microsoft.com/office/word/2016/wordml/cid" xmlns:w16="http://schemas.microsoft.com/office/word/2018/wordml" xmlns:w16du="http://schemas.microsoft.com/office/word/2023/wordml/word16du" xmlns:w16sdtdh="http://schemas.microsoft.com/office/word/2020/wordml/sdtdatahash" xmlns:w16sdtfl="http://schemas.microsoft.com/office/word/2024/wordml/sdtformatlock" xmlns:w16se="http://schemas.microsoft.com/office/word/2015/wordml/symex" xmlns:wpg="http://schemas.microsoft.com/office/word/2010/wordprocessingGroup" xmlns:wpi="http://schemas.microsoft.com/office/word/2010/wordprocessingInk" xmlns:wne="http://schemas.microsoft.com/office/word/2006/wordml" xmlns:wps="http://schemas.microsoft.com/office/word/2010/wordprocessingShape" mc:Ignorable="w14 w15 w16se w16cid w16 w16cex w16sdtdh w16sdtfl w16du wp14">
   <w:body>
     <w:tbl>
       <w:tblPr>
@@ -264,7 +264,21 @@
               <w:rPr>
                 <w:rFonts w:ascii="Arial" w:hAnsi="Arial" w:cs="Arial"/>
               </w:rPr>
-              <w:t xml:space="preserve">Do you understand the project descriptor and can you identify appropriate keywords to begin your literature search? </w:t>
+              <w:t xml:space="preserve">Do you understand the project </w:t>
+            </w:r>
+            <w:proofErr w:type="gramStart"/>
+            <w:r>
+              <w:rPr>
+                <w:rFonts w:ascii="Arial" w:hAnsi="Arial" w:cs="Arial"/>
+              </w:rPr>
+              <w:t>descriptor</w:t>
+            </w:r>
+            <w:proofErr w:type="gramEnd"/>
+            <w:r>
+              <w:rPr>
+                <w:rFonts w:ascii="Arial" w:hAnsi="Arial" w:cs="Arial"/>
+              </w:rPr>
+              <w:t xml:space="preserve"> and can you identify appropriate keywords to begin your literature search? </w:t>
             </w:r>
           </w:p>
           <w:p>
@@ -702,7 +716,21 @@
               <w:rPr>
                 <w:rFonts w:ascii="Arial" w:hAnsi="Arial" w:cs="Arial"/>
               </w:rPr>
-              <w:t>As you read, pay attention to how well (or not) papers are written. Take notes on e.g. well-written methods sections in order to better inform your own writing practices</w:t>
+              <w:t xml:space="preserve">As you read, pay attention to how well (or not) papers are written. Take notes on e.g. well-written methods sections </w:t>
+            </w:r>
+            <w:proofErr w:type="gramStart"/>
+            <w:r>
+              <w:rPr>
+                <w:rFonts w:ascii="Arial" w:hAnsi="Arial" w:cs="Arial"/>
+              </w:rPr>
+              <w:t>in order to</w:t>
+            </w:r>
+            <w:proofErr w:type="gramEnd"/>
+            <w:r>
+              <w:rPr>
+                <w:rFonts w:ascii="Arial" w:hAnsi="Arial" w:cs="Arial"/>
+              </w:rPr>
+              <w:t xml:space="preserve"> better inform your own writing practices</w:t>
             </w:r>
           </w:p>
           <w:p>
@@ -1245,7 +1273,21 @@
               <w:rPr>
                 <w:rFonts w:ascii="Arial" w:hAnsi="Arial" w:cs="Arial"/>
               </w:rPr>
-              <w:t>Come prepared to lead a mini-discussion of your selected paper</w:t>
+              <w:t xml:space="preserve">Come prepared to lead a </w:t>
+            </w:r>
+            <w:proofErr w:type="gramStart"/>
+            <w:r>
+              <w:rPr>
+                <w:rFonts w:ascii="Arial" w:hAnsi="Arial" w:cs="Arial"/>
+              </w:rPr>
+              <w:t>mini-discussion</w:t>
+            </w:r>
+            <w:proofErr w:type="gramEnd"/>
+            <w:r>
+              <w:rPr>
+                <w:rFonts w:ascii="Arial" w:hAnsi="Arial" w:cs="Arial"/>
+              </w:rPr>
+              <w:t xml:space="preserve"> of your selected paper</w:t>
             </w:r>
             <w:r>
               <w:rPr>
@@ -2063,7 +2105,21 @@
               <w:rPr>
                 <w:rFonts w:ascii="Arial" w:hAnsi="Arial" w:cs="Arial"/>
               </w:rPr>
-              <w:t>Do you understand what kind of feedback you can expect on your thesis intro and do you have a plan for how you can act on this feedback?</w:t>
+              <w:t xml:space="preserve">Do you understand what kind of feedback you can expect on your thesis </w:t>
+            </w:r>
+            <w:proofErr w:type="gramStart"/>
+            <w:r>
+              <w:rPr>
+                <w:rFonts w:ascii="Arial" w:hAnsi="Arial" w:cs="Arial"/>
+              </w:rPr>
+              <w:t>intro</w:t>
+            </w:r>
+            <w:proofErr w:type="gramEnd"/>
+            <w:r>
+              <w:rPr>
+                <w:rFonts w:ascii="Arial" w:hAnsi="Arial" w:cs="Arial"/>
+              </w:rPr>
+              <w:t xml:space="preserve"> and do you have a plan for how you can act on this feedback?</w:t>
             </w:r>
           </w:p>
           <w:p>
@@ -2586,7 +2642,21 @@
               <w:rPr>
                 <w:rFonts w:ascii="Arial" w:hAnsi="Arial" w:cs="Arial"/>
               </w:rPr>
-              <w:t xml:space="preserve">Do you understand what details you should be recording in order to </w:t>
+              <w:t xml:space="preserve">Do you understand what details you should be recording </w:t>
+            </w:r>
+            <w:proofErr w:type="gramStart"/>
+            <w:r>
+              <w:rPr>
+                <w:rFonts w:ascii="Arial" w:hAnsi="Arial" w:cs="Arial"/>
+              </w:rPr>
+              <w:t>in order to</w:t>
+            </w:r>
+            <w:proofErr w:type="gramEnd"/>
+            <w:r>
+              <w:rPr>
+                <w:rFonts w:ascii="Arial" w:hAnsi="Arial" w:cs="Arial"/>
+              </w:rPr>
+              <w:t xml:space="preserve"> </w:t>
             </w:r>
             <w:hyperlink r:id="rId11" w:history="1">
               <w:r>
@@ -2967,18 +3037,30 @@
               <w:rPr>
                 <w:rFonts w:ascii="Arial" w:hAnsi="Arial" w:cs="Arial"/>
               </w:rPr>
-              <w:t>TBD, but will usually involve: discussion of previous work, future experiments, and a writing exercise</w:t>
-            </w:r>
-          </w:p>
-          <w:p>
-            <w:pPr>
-              <w:spacing w:line="240" w:lineRule="auto"/>
-              <w:rPr>
-                <w:rFonts w:ascii="Arial" w:hAnsi="Arial" w:cs="Arial"/>
-              </w:rPr>
-            </w:pPr>
-            <w:bookmarkStart w:id="0" w:name="_GoBack"/>
-            <w:bookmarkEnd w:id="0"/>
+              <w:t xml:space="preserve">TBD, but will usually </w:t>
+            </w:r>
+            <w:proofErr w:type="gramStart"/>
+            <w:r>
+              <w:rPr>
+                <w:rFonts w:ascii="Arial" w:hAnsi="Arial" w:cs="Arial"/>
+              </w:rPr>
+              <w:t>involve:</w:t>
+            </w:r>
+            <w:proofErr w:type="gramEnd"/>
+            <w:r>
+              <w:rPr>
+                <w:rFonts w:ascii="Arial" w:hAnsi="Arial" w:cs="Arial"/>
+              </w:rPr>
+              <w:t xml:space="preserve"> discussion of previous work, future experiments, and a writing exercise</w:t>
+            </w:r>
+          </w:p>
+          <w:p>
+            <w:pPr>
+              <w:spacing w:line="240" w:lineRule="auto"/>
+              <w:rPr>
+                <w:rFonts w:ascii="Arial" w:hAnsi="Arial" w:cs="Arial"/>
+              </w:rPr>
+            </w:pPr>
           </w:p>
           <w:p>
             <w:pPr>
@@ -3109,7 +3191,7 @@
 </file>
 
 <file path=word/numbering.xml><?xml version="1.0" encoding="utf-8"?>
-<w:numbering xmlns:wpc="http://schemas.microsoft.com/office/word/2010/wordprocessingCanvas" xmlns:cx="http://schemas.microsoft.com/office/drawing/2014/chartex" xmlns:mc="http://schemas.openxmlformats.org/markup-compatibility/2006" xmlns:o="urn:schemas-microsoft-com:office:office" xmlns:r="http://schemas.openxmlformats.org/officeDocument/2006/relationships" xmlns:m="http://schemas.openxmlformats.org/officeDocument/2006/math" xmlns:v="urn:schemas-microsoft-com:vml" xmlns:wp14="http://schemas.microsoft.com/office/word/2010/wordprocessingDrawing" xmlns:wp="http://schemas.openxmlformats.org/drawingml/2006/wordprocessingDrawing" xmlns:w10="urn:schemas-microsoft-com:office:word" xmlns:w="http://schemas.openxmlformats.org/wordprocessingml/2006/main" xmlns:w14="http://schemas.microsoft.com/office/word/2010/wordml" xmlns:w15="http://schemas.microsoft.com/office/word/2012/wordml" xmlns:w16se="http://schemas.microsoft.com/office/word/2015/wordml/symex" xmlns:wpg="http://schemas.microsoft.com/office/word/2010/wordprocessingGroup" xmlns:wpi="http://schemas.microsoft.com/office/word/2010/wordprocessingInk" xmlns:wne="http://schemas.microsoft.com/office/word/2006/wordml" xmlns:wps="http://schemas.microsoft.com/office/word/2010/wordprocessingShape" mc:Ignorable="w14 w15 w16se wp14">
+<w:numbering xmlns:wpc="http://schemas.microsoft.com/office/word/2010/wordprocessingCanvas" xmlns:cx="http://schemas.microsoft.com/office/drawing/2014/chartex" xmlns:cx1="http://schemas.microsoft.com/office/drawing/2015/9/8/chartex" xmlns:cx2="http://schemas.microsoft.com/office/drawing/2015/10/21/chartex" xmlns:cx3="http://schemas.microsoft.com/office/drawing/2016/5/9/chartex" xmlns:cx4="http://schemas.microsoft.com/office/drawing/2016/5/10/chartex" xmlns:cx5="http://schemas.microsoft.com/office/drawing/2016/5/11/chartex" xmlns:cx6="http://schemas.microsoft.com/office/drawing/2016/5/12/chartex" xmlns:cx7="http://schemas.microsoft.com/office/drawing/2016/5/13/chartex" xmlns:cx8="http://schemas.microsoft.com/office/drawing/2016/5/14/chartex" xmlns:mc="http://schemas.openxmlformats.org/markup-compatibility/2006" xmlns:aink="http://schemas.microsoft.com/office/drawing/2016/ink" xmlns:am3d="http://schemas.microsoft.com/office/drawing/2017/model3d" xmlns:o="urn:schemas-microsoft-com:office:office" xmlns:oel="http://schemas.microsoft.com/office/2019/extlst" xmlns:r="http://schemas.openxmlformats.org/officeDocument/2006/relationships" xmlns:m="http://schemas.openxmlformats.org/officeDocument/2006/math" xmlns:v="urn:schemas-microsoft-com:vml" xmlns:wp14="http://schemas.microsoft.com/office/word/2010/wordprocessingDrawing" xmlns:wp="http://schemas.openxmlformats.org/drawingml/2006/wordprocessingDrawing" xmlns:w10="urn:schemas-microsoft-com:office:word" xmlns:w="http://schemas.openxmlformats.org/wordprocessingml/2006/main" xmlns:w14="http://schemas.microsoft.com/office/word/2010/wordml" xmlns:w15="http://schemas.microsoft.com/office/word/2012/wordml" xmlns:w16cex="http://schemas.microsoft.com/office/word/2018/wordml/cex" xmlns:w16cid="http://schemas.microsoft.com/office/word/2016/wordml/cid" xmlns:w16="http://schemas.microsoft.com/office/word/2018/wordml" xmlns:w16du="http://schemas.microsoft.com/office/word/2023/wordml/word16du" xmlns:w16sdtdh="http://schemas.microsoft.com/office/word/2020/wordml/sdtdatahash" xmlns:w16sdtfl="http://schemas.microsoft.com/office/word/2024/wordml/sdtformatlock" xmlns:w16se="http://schemas.microsoft.com/office/word/2015/wordml/symex" xmlns:wpg="http://schemas.microsoft.com/office/word/2010/wordprocessingGroup" xmlns:wpi="http://schemas.microsoft.com/office/word/2010/wordprocessingInk" xmlns:wne="http://schemas.microsoft.com/office/word/2006/wordml" xmlns:wps="http://schemas.microsoft.com/office/word/2010/wordprocessingShape" mc:Ignorable="w14 w15 w16se w16cid w16 w16cex w16sdtdh w16sdtfl w16du wp14">
   <w:abstractNum w:abstractNumId="0" w15:restartNumberingAfterBreak="0">
     <w:nsid w:val="014A2C38"/>
     <w:multiLevelType w:val="hybridMultilevel"/>
@@ -5952,82 +6034,82 @@
       </w:rPr>
     </w:lvl>
   </w:abstractNum>
-  <w:num w:numId="1">
+  <w:num w:numId="1" w16cid:durableId="431820260">
     <w:abstractNumId w:val="12"/>
   </w:num>
-  <w:num w:numId="2">
+  <w:num w:numId="2" w16cid:durableId="1981612349">
     <w:abstractNumId w:val="2"/>
   </w:num>
-  <w:num w:numId="3">
+  <w:num w:numId="3" w16cid:durableId="1037970963">
     <w:abstractNumId w:val="3"/>
   </w:num>
-  <w:num w:numId="4">
+  <w:num w:numId="4" w16cid:durableId="290671746">
     <w:abstractNumId w:val="19"/>
   </w:num>
-  <w:num w:numId="5">
+  <w:num w:numId="5" w16cid:durableId="1459838049">
     <w:abstractNumId w:val="0"/>
   </w:num>
-  <w:num w:numId="6">
+  <w:num w:numId="6" w16cid:durableId="265701010">
     <w:abstractNumId w:val="18"/>
   </w:num>
-  <w:num w:numId="7">
+  <w:num w:numId="7" w16cid:durableId="1705868147">
     <w:abstractNumId w:val="9"/>
   </w:num>
-  <w:num w:numId="8">
+  <w:num w:numId="8" w16cid:durableId="2121367332">
     <w:abstractNumId w:val="10"/>
   </w:num>
-  <w:num w:numId="9">
+  <w:num w:numId="9" w16cid:durableId="280115256">
     <w:abstractNumId w:val="1"/>
   </w:num>
-  <w:num w:numId="10">
+  <w:num w:numId="10" w16cid:durableId="1860926362">
     <w:abstractNumId w:val="11"/>
   </w:num>
-  <w:num w:numId="11">
+  <w:num w:numId="11" w16cid:durableId="1843743072">
     <w:abstractNumId w:val="5"/>
   </w:num>
-  <w:num w:numId="12">
+  <w:num w:numId="12" w16cid:durableId="1788811301">
     <w:abstractNumId w:val="23"/>
   </w:num>
-  <w:num w:numId="13">
+  <w:num w:numId="13" w16cid:durableId="767118399">
     <w:abstractNumId w:val="8"/>
   </w:num>
-  <w:num w:numId="14">
+  <w:num w:numId="14" w16cid:durableId="431315858">
     <w:abstractNumId w:val="13"/>
   </w:num>
-  <w:num w:numId="15">
+  <w:num w:numId="15" w16cid:durableId="552893030">
     <w:abstractNumId w:val="21"/>
   </w:num>
-  <w:num w:numId="16">
+  <w:num w:numId="16" w16cid:durableId="301007852">
     <w:abstractNumId w:val="22"/>
   </w:num>
-  <w:num w:numId="17">
+  <w:num w:numId="17" w16cid:durableId="114099257">
     <w:abstractNumId w:val="7"/>
   </w:num>
-  <w:num w:numId="18">
+  <w:num w:numId="18" w16cid:durableId="801576909">
     <w:abstractNumId w:val="17"/>
   </w:num>
-  <w:num w:numId="19">
+  <w:num w:numId="19" w16cid:durableId="1454255162">
     <w:abstractNumId w:val="25"/>
   </w:num>
-  <w:num w:numId="20">
+  <w:num w:numId="20" w16cid:durableId="4793247">
     <w:abstractNumId w:val="24"/>
   </w:num>
-  <w:num w:numId="21">
+  <w:num w:numId="21" w16cid:durableId="39982327">
     <w:abstractNumId w:val="14"/>
   </w:num>
-  <w:num w:numId="22">
+  <w:num w:numId="22" w16cid:durableId="636376478">
     <w:abstractNumId w:val="20"/>
   </w:num>
-  <w:num w:numId="23">
+  <w:num w:numId="23" w16cid:durableId="2039042174">
     <w:abstractNumId w:val="4"/>
   </w:num>
-  <w:num w:numId="24">
+  <w:num w:numId="24" w16cid:durableId="278991950">
     <w:abstractNumId w:val="16"/>
   </w:num>
-  <w:num w:numId="25">
+  <w:num w:numId="25" w16cid:durableId="482890350">
     <w:abstractNumId w:val="15"/>
   </w:num>
-  <w:num w:numId="26">
+  <w:num w:numId="26" w16cid:durableId="1287545516">
     <w:abstractNumId w:val="6"/>
   </w:num>
   <w:numIdMacAtCleanup w:val="26"/>
@@ -6035,7 +6117,7 @@
 </file>
 
 <file path=word/styles.xml><?xml version="1.0" encoding="utf-8"?>
-<w:styles xmlns:mc="http://schemas.openxmlformats.org/markup-compatibility/2006" xmlns:r="http://schemas.openxmlformats.org/officeDocument/2006/relationships" xmlns:w="http://schemas.openxmlformats.org/wordprocessingml/2006/main" xmlns:w14="http://schemas.microsoft.com/office/word/2010/wordml" xmlns:w15="http://schemas.microsoft.com/office/word/2012/wordml" xmlns:w16se="http://schemas.microsoft.com/office/word/2015/wordml/symex" mc:Ignorable="w14 w15 w16se">
+<w:styles xmlns:mc="http://schemas.openxmlformats.org/markup-compatibility/2006" xmlns:r="http://schemas.openxmlformats.org/officeDocument/2006/relationships" xmlns:w="http://schemas.openxmlformats.org/wordprocessingml/2006/main" xmlns:w14="http://schemas.microsoft.com/office/word/2010/wordml" xmlns:w15="http://schemas.microsoft.com/office/word/2012/wordml" xmlns:w16cex="http://schemas.microsoft.com/office/word/2018/wordml/cex" xmlns:w16cid="http://schemas.microsoft.com/office/word/2016/wordml/cid" xmlns:w16="http://schemas.microsoft.com/office/word/2018/wordml" xmlns:w16du="http://schemas.microsoft.com/office/word/2023/wordml/word16du" xmlns:w16sdtdh="http://schemas.microsoft.com/office/word/2020/wordml/sdtdatahash" xmlns:w16sdtfl="http://schemas.microsoft.com/office/word/2024/wordml/sdtformatlock" xmlns:w16se="http://schemas.microsoft.com/office/word/2015/wordml/symex" mc:Ignorable="w14 w15 w16se w16cid w16 w16cex w16sdtdh w16sdtfl w16du">
   <w:docDefaults>
     <w:rPrDefault>
       <w:rPr>
@@ -6053,7 +6135,7 @@
       </w:pPr>
     </w:pPrDefault>
   </w:docDefaults>
-  <w:latentStyles w:defLockedState="0" w:defUIPriority="99" w:defSemiHidden="0" w:defUnhideWhenUsed="0" w:defQFormat="0" w:count="371">
+  <w:latentStyles w:defLockedState="0" w:defUIPriority="99" w:defSemiHidden="0" w:defUnhideWhenUsed="0" w:defQFormat="0" w:count="376">
     <w:lsdException w:name="Normal" w:uiPriority="0" w:qFormat="1"/>
     <w:lsdException w:name="heading 1" w:uiPriority="9" w:qFormat="1"/>
     <w:lsdException w:name="heading 2" w:semiHidden="1" w:uiPriority="9" w:unhideWhenUsed="1" w:qFormat="1"/>
@@ -6425,6 +6507,11 @@
     <w:lsdException w:name="List Table 5 Dark Accent 6" w:uiPriority="50"/>
     <w:lsdException w:name="List Table 6 Colorful Accent 6" w:uiPriority="51"/>
     <w:lsdException w:name="List Table 7 Colorful Accent 6" w:uiPriority="52"/>
+    <w:lsdException w:name="Mention" w:semiHidden="1" w:unhideWhenUsed="1"/>
+    <w:lsdException w:name="Smart Hyperlink" w:semiHidden="1" w:unhideWhenUsed="1"/>
+    <w:lsdException w:name="Hashtag" w:semiHidden="1" w:unhideWhenUsed="1"/>
+    <w:lsdException w:name="Unresolved Mention" w:semiHidden="1" w:unhideWhenUsed="1"/>
+    <w:lsdException w:name="Smart Link" w:semiHidden="1" w:unhideWhenUsed="1"/>
   </w:latentStyles>
   <w:style w:type="paragraph" w:default="1" w:styleId="Normal">
     <w:name w:val="Normal"/>
@@ -6511,8 +6598,8 @@
       <w:u w:val="single"/>
     </w:rPr>
   </w:style>
-  <w:style w:type="character" w:customStyle="1" w:styleId="UnresolvedMention">
-    <w:name w:val="Unresolved Mention"/>
+  <w:style w:type="character" w:customStyle="1" w:styleId="UnresolvedMention1">
+    <w:name w:val="Unresolved Mention1"/>
     <w:basedOn w:val="DefaultParagraphFont"/>
     <w:uiPriority w:val="99"/>
     <w:semiHidden/>

</xml_diff>